<commit_message>
changed name to zac in all CVs
</commit_message>
<xml_diff>
--- a/cv/Zac Kemp - Resume.docx
+++ b/cv/Zac Kemp - Resume.docx
@@ -19,7 +19,18 @@
           <w:sz w:val="96"/>
           <w:szCs w:val="96"/>
         </w:rPr>
-        <w:t>Zachary Kemp</w:t>
+        <w:t>Zac</w:t>
+      </w:r>
+      <w:bookmarkStart w:id="0" w:name="_GoBack"/>
+      <w:bookmarkEnd w:id="0"/>
+      <w:r>
+        <w:rPr>
+          <w:rFonts w:ascii="Times New Roman" w:hAnsi="Times New Roman" w:cs="Times New Roman"/>
+          <w:color w:val="404040" w:themeColor="text1" w:themeTint="BF"/>
+          <w:sz w:val="96"/>
+          <w:szCs w:val="96"/>
+        </w:rPr>
+        <w:t xml:space="preserve"> Kemp</w:t>
       </w:r>
     </w:p>
     <w:p>
@@ -1009,25 +1020,7 @@
                 <w:sz w:val="24"/>
                 <w:szCs w:val="24"/>
               </w:rPr>
-              <w:t>2007</w:t>
-            </w:r>
-            <w:r>
-              <w:rPr>
-                <w:rFonts w:ascii="Times New Roman" w:hAnsi="Times New Roman" w:cs="Times New Roman"/>
-                <w:color w:val="404040" w:themeColor="text1" w:themeTint="BF"/>
-                <w:sz w:val="24"/>
-                <w:szCs w:val="24"/>
-              </w:rPr>
-              <w:t>–201</w:t>
-            </w:r>
-            <w:r>
-              <w:rPr>
-                <w:rFonts w:ascii="Times New Roman" w:hAnsi="Times New Roman" w:cs="Times New Roman"/>
-                <w:color w:val="404040" w:themeColor="text1" w:themeTint="BF"/>
-                <w:sz w:val="24"/>
-                <w:szCs w:val="24"/>
-              </w:rPr>
-              <w:t>1</w:t>
+              <w:t>2007–2011</w:t>
             </w:r>
           </w:p>
         </w:tc>
@@ -1062,43 +1055,7 @@
                 <w:sz w:val="24"/>
                 <w:szCs w:val="24"/>
               </w:rPr>
-              <w:t xml:space="preserve"> of </w:t>
-            </w:r>
-            <w:r>
-              <w:rPr>
-                <w:rFonts w:ascii="Times New Roman" w:hAnsi="Times New Roman" w:cs="Times New Roman"/>
-                <w:color w:val="404040" w:themeColor="text1" w:themeTint="BF"/>
-                <w:sz w:val="24"/>
-                <w:szCs w:val="24"/>
-              </w:rPr>
-              <w:t>Science</w:t>
-            </w:r>
-            <w:r>
-              <w:rPr>
-                <w:rFonts w:ascii="Times New Roman" w:hAnsi="Times New Roman" w:cs="Times New Roman"/>
-                <w:color w:val="404040" w:themeColor="text1" w:themeTint="BF"/>
-                <w:sz w:val="24"/>
-                <w:szCs w:val="24"/>
-              </w:rPr>
-              <w:t xml:space="preserve"> (</w:t>
-            </w:r>
-            <w:r>
-              <w:rPr>
-                <w:rFonts w:ascii="Times New Roman" w:hAnsi="Times New Roman" w:cs="Times New Roman"/>
-                <w:color w:val="404040" w:themeColor="text1" w:themeTint="BF"/>
-                <w:sz w:val="24"/>
-                <w:szCs w:val="24"/>
-              </w:rPr>
-              <w:t>Hons</w:t>
-            </w:r>
-            <w:r>
-              <w:rPr>
-                <w:rFonts w:ascii="Times New Roman" w:hAnsi="Times New Roman" w:cs="Times New Roman"/>
-                <w:color w:val="404040" w:themeColor="text1" w:themeTint="BF"/>
-                <w:sz w:val="24"/>
-                <w:szCs w:val="24"/>
-              </w:rPr>
-              <w:t>)</w:t>
+              <w:t xml:space="preserve"> of Science (Hons)</w:t>
             </w:r>
           </w:p>
         </w:tc>
@@ -1203,17 +1160,7 @@
                 <w:sz w:val="24"/>
                 <w:szCs w:val="24"/>
               </w:rPr>
-              <w:t>Tomographic reconstruction of vector fields in the presence of noise</w:t>
-            </w:r>
-            <w:r>
-              <w:rPr>
-                <w:rFonts w:ascii="Times New Roman" w:hAnsi="Times New Roman" w:cs="Times New Roman"/>
-                <w:i/>
-                <w:color w:val="404040" w:themeColor="text1" w:themeTint="BF"/>
-                <w:sz w:val="24"/>
-                <w:szCs w:val="24"/>
-              </w:rPr>
-              <w:t>”</w:t>
+              <w:t>Tomographic reconstruction of vector fields in the presence of noise”</w:t>
             </w:r>
           </w:p>
         </w:tc>
@@ -1282,16 +1229,7 @@
                 <w:sz w:val="24"/>
                 <w:szCs w:val="24"/>
               </w:rPr>
-              <w:t xml:space="preserve">This work </w:t>
-            </w:r>
-            <w:r>
-              <w:rPr>
-                <w:rFonts w:ascii="Times New Roman" w:hAnsi="Times New Roman" w:cs="Times New Roman"/>
-                <w:color w:val="404040" w:themeColor="text1" w:themeTint="BF"/>
-                <w:sz w:val="24"/>
-                <w:szCs w:val="24"/>
-              </w:rPr>
-              <w:t>examines the noise-stability of the vector tomography reconstruction process.</w:t>
+              <w:t>This work examines the noise-stability of the vector tomography reconstruction process.</w:t>
             </w:r>
           </w:p>
         </w:tc>
@@ -1574,34 +1512,7 @@
                 <w:sz w:val="24"/>
                 <w:szCs w:val="24"/>
               </w:rPr>
-              <w:t>201</w:t>
-            </w:r>
-            <w:r>
-              <w:rPr>
-                <w:rFonts w:ascii="Times New Roman" w:hAnsi="Times New Roman" w:cs="Times New Roman"/>
-                <w:color w:val="404040" w:themeColor="text1" w:themeTint="BF"/>
-                <w:sz w:val="24"/>
-                <w:szCs w:val="24"/>
-              </w:rPr>
-              <w:t>7</w:t>
-            </w:r>
-            <w:r>
-              <w:rPr>
-                <w:rFonts w:ascii="Times New Roman" w:hAnsi="Times New Roman" w:cs="Times New Roman"/>
-                <w:color w:val="404040" w:themeColor="text1" w:themeTint="BF"/>
-                <w:sz w:val="24"/>
-                <w:szCs w:val="24"/>
-              </w:rPr>
-              <w:t>–</w:t>
-            </w:r>
-            <w:r>
-              <w:rPr>
-                <w:rFonts w:ascii="Times New Roman" w:hAnsi="Times New Roman" w:cs="Times New Roman"/>
-                <w:color w:val="404040" w:themeColor="text1" w:themeTint="BF"/>
-                <w:sz w:val="24"/>
-                <w:szCs w:val="24"/>
-              </w:rPr>
-              <w:t>present</w:t>
+              <w:t>2017–present</w:t>
             </w:r>
           </w:p>
         </w:tc>
@@ -1636,43 +1547,7 @@
                 <w:sz w:val="24"/>
                 <w:szCs w:val="24"/>
               </w:rPr>
-              <w:t xml:space="preserve"> </w:t>
-            </w:r>
-            <w:r>
-              <w:rPr>
-                <w:rFonts w:ascii="Times New Roman" w:hAnsi="Times New Roman" w:cs="Times New Roman"/>
-                <w:color w:val="404040" w:themeColor="text1" w:themeTint="BF"/>
-                <w:sz w:val="24"/>
-                <w:szCs w:val="24"/>
-              </w:rPr>
-              <w:t>Associate</w:t>
-            </w:r>
-            <w:r>
-              <w:rPr>
-                <w:rFonts w:ascii="Times New Roman" w:hAnsi="Times New Roman" w:cs="Times New Roman"/>
-                <w:color w:val="404040" w:themeColor="text1" w:themeTint="BF"/>
-                <w:sz w:val="24"/>
-                <w:szCs w:val="24"/>
-              </w:rPr>
-              <w:t xml:space="preserve"> (</w:t>
-            </w:r>
-            <w:r>
-              <w:rPr>
-                <w:rFonts w:ascii="Times New Roman" w:hAnsi="Times New Roman" w:cs="Times New Roman"/>
-                <w:color w:val="404040" w:themeColor="text1" w:themeTint="BF"/>
-                <w:sz w:val="24"/>
-                <w:szCs w:val="24"/>
-              </w:rPr>
-              <w:t>Level Three</w:t>
-            </w:r>
-            <w:r>
-              <w:rPr>
-                <w:rFonts w:ascii="Times New Roman" w:hAnsi="Times New Roman" w:cs="Times New Roman"/>
-                <w:color w:val="404040" w:themeColor="text1" w:themeTint="BF"/>
-                <w:sz w:val="24"/>
-                <w:szCs w:val="24"/>
-              </w:rPr>
-              <w:t>)</w:t>
+              <w:t xml:space="preserve"> Associate (Level Three)</w:t>
             </w:r>
           </w:p>
         </w:tc>
@@ -1741,25 +1616,7 @@
                 <w:sz w:val="24"/>
                 <w:szCs w:val="24"/>
               </w:rPr>
-              <w:t>PHS3000</w:t>
-            </w:r>
-            <w:r>
-              <w:rPr>
-                <w:rFonts w:ascii="Times New Roman" w:hAnsi="Times New Roman" w:cs="Times New Roman"/>
-                <w:color w:val="404040" w:themeColor="text1" w:themeTint="BF"/>
-                <w:sz w:val="24"/>
-                <w:szCs w:val="24"/>
-              </w:rPr>
-              <w:t>–</w:t>
-            </w:r>
-            <w:r>
-              <w:rPr>
-                <w:rFonts w:ascii="Times New Roman" w:hAnsi="Times New Roman" w:cs="Times New Roman"/>
-                <w:color w:val="404040" w:themeColor="text1" w:themeTint="BF"/>
-                <w:sz w:val="24"/>
-                <w:szCs w:val="24"/>
-              </w:rPr>
-              <w:t>Laboratory</w:t>
+              <w:t>PHS3000–Laboratory</w:t>
             </w:r>
           </w:p>
         </w:tc>
@@ -1857,25 +1714,7 @@
                 <w:sz w:val="24"/>
                 <w:szCs w:val="24"/>
               </w:rPr>
-              <w:t>2012</w:t>
-            </w:r>
-            <w:r>
-              <w:rPr>
-                <w:rFonts w:ascii="Times New Roman" w:hAnsi="Times New Roman" w:cs="Times New Roman"/>
-                <w:color w:val="404040" w:themeColor="text1" w:themeTint="BF"/>
-                <w:sz w:val="24"/>
-                <w:szCs w:val="24"/>
-              </w:rPr>
-              <w:t>–</w:t>
-            </w:r>
-            <w:r>
-              <w:rPr>
-                <w:rFonts w:ascii="Times New Roman" w:hAnsi="Times New Roman" w:cs="Times New Roman"/>
-                <w:color w:val="404040" w:themeColor="text1" w:themeTint="BF"/>
-                <w:sz w:val="24"/>
-                <w:szCs w:val="24"/>
-              </w:rPr>
-              <w:t>present</w:t>
+              <w:t>2012–present</w:t>
             </w:r>
           </w:p>
         </w:tc>
@@ -1910,25 +1749,7 @@
                 <w:sz w:val="24"/>
                 <w:szCs w:val="24"/>
               </w:rPr>
-              <w:t xml:space="preserve"> Associate (Level </w:t>
-            </w:r>
-            <w:r>
-              <w:rPr>
-                <w:rFonts w:ascii="Times New Roman" w:hAnsi="Times New Roman" w:cs="Times New Roman"/>
-                <w:color w:val="404040" w:themeColor="text1" w:themeTint="BF"/>
-                <w:sz w:val="24"/>
-                <w:szCs w:val="24"/>
-              </w:rPr>
-              <w:t>Two</w:t>
-            </w:r>
-            <w:r>
-              <w:rPr>
-                <w:rFonts w:ascii="Times New Roman" w:hAnsi="Times New Roman" w:cs="Times New Roman"/>
-                <w:color w:val="404040" w:themeColor="text1" w:themeTint="BF"/>
-                <w:sz w:val="24"/>
-                <w:szCs w:val="24"/>
-              </w:rPr>
-              <w:t>)</w:t>
+              <w:t xml:space="preserve"> Associate (Level Two)</w:t>
             </w:r>
           </w:p>
         </w:tc>
@@ -1997,25 +1818,7 @@
                 <w:sz w:val="24"/>
                 <w:szCs w:val="24"/>
               </w:rPr>
-              <w:t>PHS2011</w:t>
-            </w:r>
-            <w:r>
-              <w:rPr>
-                <w:rFonts w:ascii="Times New Roman" w:hAnsi="Times New Roman" w:cs="Times New Roman"/>
-                <w:color w:val="404040" w:themeColor="text1" w:themeTint="BF"/>
-                <w:sz w:val="24"/>
-                <w:szCs w:val="24"/>
-              </w:rPr>
-              <w:t>–</w:t>
-            </w:r>
-            <w:r>
-              <w:rPr>
-                <w:rFonts w:ascii="Times New Roman" w:hAnsi="Times New Roman" w:cs="Times New Roman"/>
-                <w:color w:val="404040" w:themeColor="text1" w:themeTint="BF"/>
-                <w:sz w:val="24"/>
-                <w:szCs w:val="24"/>
-              </w:rPr>
-              <w:t>Quantum Concepts and Technologies</w:t>
+              <w:t>PHS2011–Quantum Concepts and Technologies</w:t>
             </w:r>
           </w:p>
         </w:tc>
@@ -2076,25 +1879,7 @@
                 <w:sz w:val="24"/>
                 <w:szCs w:val="24"/>
               </w:rPr>
-              <w:t>PHS2022</w:t>
-            </w:r>
-            <w:r>
-              <w:rPr>
-                <w:rFonts w:ascii="Times New Roman" w:hAnsi="Times New Roman" w:cs="Times New Roman"/>
-                <w:color w:val="404040" w:themeColor="text1" w:themeTint="BF"/>
-                <w:sz w:val="24"/>
-                <w:szCs w:val="24"/>
-              </w:rPr>
-              <w:t>–</w:t>
-            </w:r>
-            <w:r>
-              <w:rPr>
-                <w:rFonts w:ascii="Times New Roman" w:hAnsi="Times New Roman" w:cs="Times New Roman"/>
-                <w:color w:val="404040" w:themeColor="text1" w:themeTint="BF"/>
-                <w:sz w:val="24"/>
-                <w:szCs w:val="24"/>
-              </w:rPr>
-              <w:t>Electromagnetism, Light, and Entropy</w:t>
+              <w:t>PHS2022–Electromagnetism, Light, and Entropy</w:t>
             </w:r>
           </w:p>
         </w:tc>
@@ -2154,25 +1939,7 @@
                 <w:sz w:val="24"/>
                 <w:szCs w:val="24"/>
               </w:rPr>
-              <w:t>PHS2061</w:t>
-            </w:r>
-            <w:r>
-              <w:rPr>
-                <w:rFonts w:ascii="Times New Roman" w:hAnsi="Times New Roman" w:cs="Times New Roman"/>
-                <w:color w:val="404040" w:themeColor="text1" w:themeTint="BF"/>
-                <w:sz w:val="24"/>
-                <w:szCs w:val="24"/>
-              </w:rPr>
-              <w:t>–</w:t>
-            </w:r>
-            <w:r>
-              <w:rPr>
-                <w:rFonts w:ascii="Times New Roman" w:hAnsi="Times New Roman" w:cs="Times New Roman"/>
-                <w:color w:val="404040" w:themeColor="text1" w:themeTint="BF"/>
-                <w:sz w:val="24"/>
-                <w:szCs w:val="24"/>
-              </w:rPr>
-              <w:t>Quantum and Thermal Physics</w:t>
+              <w:t>PHS2061–Quantum and Thermal Physics</w:t>
             </w:r>
           </w:p>
         </w:tc>
@@ -2232,25 +1999,7 @@
                 <w:sz w:val="24"/>
                 <w:szCs w:val="24"/>
               </w:rPr>
-              <w:t>PHS2062</w:t>
-            </w:r>
-            <w:r>
-              <w:rPr>
-                <w:rFonts w:ascii="Times New Roman" w:hAnsi="Times New Roman" w:cs="Times New Roman"/>
-                <w:color w:val="404040" w:themeColor="text1" w:themeTint="BF"/>
-                <w:sz w:val="24"/>
-                <w:szCs w:val="24"/>
-              </w:rPr>
-              <w:t>–</w:t>
-            </w:r>
-            <w:r>
-              <w:rPr>
-                <w:rFonts w:ascii="Times New Roman" w:hAnsi="Times New Roman" w:cs="Times New Roman"/>
-                <w:color w:val="404040" w:themeColor="text1" w:themeTint="BF"/>
-                <w:sz w:val="24"/>
-                <w:szCs w:val="24"/>
-              </w:rPr>
-              <w:t>Electromagnetism and Optics</w:t>
+              <w:t>PHS2062–Electromagnetism and Optics</w:t>
             </w:r>
           </w:p>
         </w:tc>
@@ -2295,25 +2044,7 @@
                 <w:sz w:val="24"/>
                 <w:szCs w:val="24"/>
               </w:rPr>
-              <w:t>2010</w:t>
-            </w:r>
-            <w:r>
-              <w:rPr>
-                <w:rFonts w:ascii="Times New Roman" w:hAnsi="Times New Roman" w:cs="Times New Roman"/>
-                <w:color w:val="404040" w:themeColor="text1" w:themeTint="BF"/>
-                <w:sz w:val="24"/>
-                <w:szCs w:val="24"/>
-              </w:rPr>
-              <w:t>–</w:t>
-            </w:r>
-            <w:r>
-              <w:rPr>
-                <w:rFonts w:ascii="Times New Roman" w:hAnsi="Times New Roman" w:cs="Times New Roman"/>
-                <w:color w:val="404040" w:themeColor="text1" w:themeTint="BF"/>
-                <w:sz w:val="24"/>
-                <w:szCs w:val="24"/>
-              </w:rPr>
-              <w:t>2011</w:t>
+              <w:t>2010–2011</w:t>
             </w:r>
           </w:p>
         </w:tc>
@@ -2348,25 +2079,7 @@
                 <w:sz w:val="24"/>
                 <w:szCs w:val="24"/>
               </w:rPr>
-              <w:t xml:space="preserve"> Associate (Level </w:t>
-            </w:r>
-            <w:r>
-              <w:rPr>
-                <w:rFonts w:ascii="Times New Roman" w:hAnsi="Times New Roman" w:cs="Times New Roman"/>
-                <w:color w:val="404040" w:themeColor="text1" w:themeTint="BF"/>
-                <w:sz w:val="24"/>
-                <w:szCs w:val="24"/>
-              </w:rPr>
-              <w:t>One</w:t>
-            </w:r>
-            <w:r>
-              <w:rPr>
-                <w:rFonts w:ascii="Times New Roman" w:hAnsi="Times New Roman" w:cs="Times New Roman"/>
-                <w:color w:val="404040" w:themeColor="text1" w:themeTint="BF"/>
-                <w:sz w:val="24"/>
-                <w:szCs w:val="24"/>
-              </w:rPr>
-              <w:t>)</w:t>
+              <w:t xml:space="preserve"> Associate (Level One)</w:t>
             </w:r>
           </w:p>
         </w:tc>
@@ -2435,34 +2148,7 @@
                 <w:sz w:val="24"/>
                 <w:szCs w:val="24"/>
               </w:rPr>
-              <w:t>PHS</w:t>
-            </w:r>
-            <w:r>
-              <w:rPr>
-                <w:rFonts w:ascii="Times New Roman" w:hAnsi="Times New Roman" w:cs="Times New Roman"/>
-                <w:color w:val="404040" w:themeColor="text1" w:themeTint="BF"/>
-                <w:sz w:val="24"/>
-                <w:szCs w:val="24"/>
-              </w:rPr>
-              <w:t>1</w:t>
-            </w:r>
-            <w:r>
-              <w:rPr>
-                <w:rFonts w:ascii="Times New Roman" w:hAnsi="Times New Roman" w:cs="Times New Roman"/>
-                <w:color w:val="404040" w:themeColor="text1" w:themeTint="BF"/>
-                <w:sz w:val="24"/>
-                <w:szCs w:val="24"/>
-              </w:rPr>
-              <w:t>011–</w:t>
-            </w:r>
-            <w:r>
-              <w:rPr>
-                <w:rFonts w:ascii="Times New Roman" w:hAnsi="Times New Roman" w:cs="Times New Roman"/>
-                <w:color w:val="404040" w:themeColor="text1" w:themeTint="BF"/>
-                <w:sz w:val="24"/>
-                <w:szCs w:val="24"/>
-              </w:rPr>
-              <w:t>Classical Physics and Relativity</w:t>
+              <w:t>PHS1011–Classical Physics and Relativity</w:t>
             </w:r>
           </w:p>
         </w:tc>
@@ -2487,25 +2173,7 @@
                 <w:sz w:val="24"/>
                 <w:szCs w:val="24"/>
               </w:rPr>
-              <w:t>ENG1080</w:t>
-            </w:r>
-            <w:r>
-              <w:rPr>
-                <w:rFonts w:ascii="Times New Roman" w:hAnsi="Times New Roman" w:cs="Times New Roman"/>
-                <w:color w:val="404040" w:themeColor="text1" w:themeTint="BF"/>
-                <w:sz w:val="24"/>
-                <w:szCs w:val="24"/>
-              </w:rPr>
-              <w:t>–</w:t>
-            </w:r>
-            <w:r>
-              <w:rPr>
-                <w:rFonts w:ascii="Times New Roman" w:hAnsi="Times New Roman" w:cs="Times New Roman"/>
-                <w:color w:val="404040" w:themeColor="text1" w:themeTint="BF"/>
-                <w:sz w:val="24"/>
-                <w:szCs w:val="24"/>
-              </w:rPr>
-              <w:t>Foundation Physics</w:t>
+              <w:t>ENG1080–Foundation Physics</w:t>
             </w:r>
           </w:p>
         </w:tc>
@@ -2549,25 +2217,7 @@
                 <w:sz w:val="24"/>
                 <w:szCs w:val="24"/>
               </w:rPr>
-              <w:t>PHS1021</w:t>
-            </w:r>
-            <w:r>
-              <w:rPr>
-                <w:rFonts w:ascii="Times New Roman" w:hAnsi="Times New Roman" w:cs="Times New Roman"/>
-                <w:color w:val="404040" w:themeColor="text1" w:themeTint="BF"/>
-                <w:sz w:val="24"/>
-                <w:szCs w:val="24"/>
-              </w:rPr>
-              <w:t>–</w:t>
-            </w:r>
-            <w:r>
-              <w:rPr>
-                <w:rFonts w:ascii="Times New Roman" w:hAnsi="Times New Roman" w:cs="Times New Roman"/>
-                <w:color w:val="404040" w:themeColor="text1" w:themeTint="BF"/>
-                <w:sz w:val="24"/>
-                <w:szCs w:val="24"/>
-              </w:rPr>
-              <w:t>Radiological Physics</w:t>
+              <w:t>PHS1021–Radiological Physics</w:t>
             </w:r>
           </w:p>
         </w:tc>
@@ -2592,25 +2242,7 @@
                 <w:sz w:val="24"/>
                 <w:szCs w:val="24"/>
               </w:rPr>
-              <w:t>PHS1042</w:t>
-            </w:r>
-            <w:r>
-              <w:rPr>
-                <w:rFonts w:ascii="Times New Roman" w:hAnsi="Times New Roman" w:cs="Times New Roman"/>
-                <w:color w:val="404040" w:themeColor="text1" w:themeTint="BF"/>
-                <w:sz w:val="24"/>
-                <w:szCs w:val="24"/>
-              </w:rPr>
-              <w:t>–</w:t>
-            </w:r>
-            <w:r>
-              <w:rPr>
-                <w:rFonts w:ascii="Times New Roman" w:hAnsi="Times New Roman" w:cs="Times New Roman"/>
-                <w:color w:val="404040" w:themeColor="text1" w:themeTint="BF"/>
-                <w:sz w:val="24"/>
-                <w:szCs w:val="24"/>
-              </w:rPr>
-              <w:t>Environmental Physics</w:t>
+              <w:t>PHS1042–Environmental Physics</w:t>
             </w:r>
           </w:p>
         </w:tc>
@@ -2654,25 +2286,7 @@
                 <w:sz w:val="24"/>
                 <w:szCs w:val="24"/>
               </w:rPr>
-              <w:t>PHS1022</w:t>
-            </w:r>
-            <w:r>
-              <w:rPr>
-                <w:rFonts w:ascii="Times New Roman" w:hAnsi="Times New Roman" w:cs="Times New Roman"/>
-                <w:color w:val="404040" w:themeColor="text1" w:themeTint="BF"/>
-                <w:sz w:val="24"/>
-                <w:szCs w:val="24"/>
-              </w:rPr>
-              <w:t>–</w:t>
-            </w:r>
-            <w:r>
-              <w:rPr>
-                <w:rFonts w:ascii="Times New Roman" w:hAnsi="Times New Roman" w:cs="Times New Roman"/>
-                <w:color w:val="404040" w:themeColor="text1" w:themeTint="BF"/>
-                <w:sz w:val="24"/>
-                <w:szCs w:val="24"/>
-              </w:rPr>
-              <w:t>Fields and Quantum Physics</w:t>
+              <w:t>PHS1022–Fields and Quantum Physics</w:t>
             </w:r>
           </w:p>
         </w:tc>
@@ -2697,25 +2311,7 @@
                 <w:sz w:val="24"/>
                 <w:szCs w:val="24"/>
               </w:rPr>
-              <w:t>BMS1031</w:t>
-            </w:r>
-            <w:r>
-              <w:rPr>
-                <w:rFonts w:ascii="Times New Roman" w:hAnsi="Times New Roman" w:cs="Times New Roman"/>
-                <w:color w:val="404040" w:themeColor="text1" w:themeTint="BF"/>
-                <w:sz w:val="24"/>
-                <w:szCs w:val="24"/>
-              </w:rPr>
-              <w:t>–</w:t>
-            </w:r>
-            <w:r>
-              <w:rPr>
-                <w:rFonts w:ascii="Times New Roman" w:hAnsi="Times New Roman" w:cs="Times New Roman"/>
-                <w:color w:val="404040" w:themeColor="text1" w:themeTint="BF"/>
-                <w:sz w:val="24"/>
-                <w:szCs w:val="24"/>
-              </w:rPr>
-              <w:t>Medical Biophysics</w:t>
+              <w:t>BMS1031–Medical Biophysics</w:t>
             </w:r>
           </w:p>
         </w:tc>
@@ -2851,16 +2447,7 @@
                 <w:sz w:val="24"/>
                 <w:szCs w:val="24"/>
               </w:rPr>
-              <w:t>2012–</w:t>
-            </w:r>
-            <w:r>
-              <w:rPr>
-                <w:rFonts w:ascii="Times New Roman" w:hAnsi="Times New Roman" w:cs="Times New Roman"/>
-                <w:color w:val="404040" w:themeColor="text1" w:themeTint="BF"/>
-                <w:sz w:val="24"/>
-                <w:szCs w:val="24"/>
-              </w:rPr>
-              <w:t>2015</w:t>
+              <w:t>2012–2015</w:t>
             </w:r>
           </w:p>
         </w:tc>
@@ -3042,7 +2629,6 @@
               </w:rPr>
             </w:pPr>
             <w:r>
-              <w:lastRenderedPageBreak/>
               <w:pict>
                 <v:shape id="Picture 15" o:spid="_x0000_i1028" type="#_x0000_t75" style="width:35.25pt;height:35.25pt;visibility:visible;mso-wrap-style:square">
                   <v:imagedata r:id="rId14" o:title=""/>
@@ -3410,16 +2996,7 @@
                 <w:sz w:val="24"/>
                 <w:szCs w:val="24"/>
               </w:rPr>
-              <w:t>ZDC Kemp</w:t>
-            </w:r>
-            <w:r>
-              <w:rPr>
-                <w:rFonts w:ascii="Times New Roman" w:hAnsi="Times New Roman" w:cs="Times New Roman"/>
-                <w:color w:val="404040" w:themeColor="text1" w:themeTint="BF"/>
-                <w:sz w:val="24"/>
-                <w:szCs w:val="24"/>
-              </w:rPr>
-              <w:t xml:space="preserve">, DM </w:t>
+              <w:t xml:space="preserve">ZDC Kemp, DM </w:t>
             </w:r>
             <w:proofErr w:type="spellStart"/>
             <w:r>
@@ -3557,16 +3134,7 @@
                 <w:sz w:val="24"/>
                 <w:szCs w:val="24"/>
               </w:rPr>
-              <w:t>ZDC Kemp</w:t>
-            </w:r>
-            <w:r>
-              <w:rPr>
-                <w:rFonts w:ascii="Times New Roman" w:hAnsi="Times New Roman" w:cs="Times New Roman"/>
-                <w:color w:val="404040" w:themeColor="text1" w:themeTint="BF"/>
-                <w:sz w:val="24"/>
-                <w:szCs w:val="24"/>
-              </w:rPr>
-              <w:t xml:space="preserve">, TC Petersen, DM </w:t>
+              <w:t xml:space="preserve">ZDC Kemp, TC Petersen, DM </w:t>
             </w:r>
             <w:proofErr w:type="spellStart"/>
             <w:r>
@@ -4374,8 +3942,6 @@
           <w:szCs w:val="50"/>
         </w:rPr>
       </w:pPr>
-      <w:bookmarkStart w:id="0" w:name="_GoBack"/>
-      <w:bookmarkEnd w:id="0"/>
     </w:p>
     <w:tbl>
       <w:tblPr>
@@ -4494,17 +4060,7 @@
                 <w:sz w:val="24"/>
                 <w:szCs w:val="24"/>
               </w:rPr>
-              <w:t>P</w:t>
-            </w:r>
-            <w:r>
-              <w:rPr>
-                <w:rFonts w:ascii="Times New Roman" w:hAnsi="Times New Roman" w:cs="Times New Roman"/>
-                <w:b/>
-                <w:color w:val="404040" w:themeColor="text1" w:themeTint="BF"/>
-                <w:sz w:val="24"/>
-                <w:szCs w:val="24"/>
-              </w:rPr>
-              <w:t>rof.</w:t>
+              <w:t>Prof.</w:t>
             </w:r>
             <w:proofErr w:type="spellEnd"/>
             <w:r>

</xml_diff>

<commit_message>
sticky nav bar added to software page
</commit_message>
<xml_diff>
--- a/cv/Zac Kemp - Resume.docx
+++ b/cv/Zac Kemp - Resume.docx
@@ -19,18 +19,7 @@
           <w:sz w:val="96"/>
           <w:szCs w:val="96"/>
         </w:rPr>
-        <w:t>Zac</w:t>
-      </w:r>
-      <w:bookmarkStart w:id="0" w:name="_GoBack"/>
-      <w:bookmarkEnd w:id="0"/>
-      <w:r>
-        <w:rPr>
-          <w:rFonts w:ascii="Times New Roman" w:hAnsi="Times New Roman" w:cs="Times New Roman"/>
-          <w:color w:val="404040" w:themeColor="text1" w:themeTint="BF"/>
-          <w:sz w:val="96"/>
-          <w:szCs w:val="96"/>
-        </w:rPr>
-        <w:t xml:space="preserve"> Kemp</w:t>
+        <w:t>Zac Kemp</w:t>
       </w:r>
     </w:p>
     <w:p>
@@ -131,10 +120,10 @@
         <w:tblLook w:val="04A0" w:firstRow="1" w:lastRow="0" w:firstColumn="1" w:lastColumn="0" w:noHBand="0" w:noVBand="1"/>
       </w:tblPr>
       <w:tblGrid>
-        <w:gridCol w:w="2181"/>
-        <w:gridCol w:w="2181"/>
+        <w:gridCol w:w="2183"/>
+        <w:gridCol w:w="2182"/>
         <w:gridCol w:w="2478"/>
-        <w:gridCol w:w="2186"/>
+        <w:gridCol w:w="2183"/>
       </w:tblGrid>
       <w:tr>
         <w:trPr>
@@ -583,9 +572,11 @@
                   <w:sz w:val="20"/>
                   <w:szCs w:val="20"/>
                 </w:rPr>
-                <w:t>zac-k.github.io/</w:t>
+                <w:t>zac-k.github.io</w:t>
               </w:r>
             </w:hyperlink>
+            <w:bookmarkStart w:id="0" w:name="_GoBack"/>
+            <w:bookmarkEnd w:id="0"/>
           </w:p>
         </w:tc>
       </w:tr>
@@ -2629,6 +2620,7 @@
               </w:rPr>
             </w:pPr>
             <w:r>
+              <w:lastRenderedPageBreak/>
               <w:pict>
                 <v:shape id="Picture 15" o:spid="_x0000_i1028" type="#_x0000_t75" style="width:35.25pt;height:35.25pt;visibility:visible;mso-wrap-style:square">
                   <v:imagedata r:id="rId14" o:title=""/>

</xml_diff>

<commit_message>
updated 2018 paper details on cv
</commit_message>
<xml_diff>
--- a/cv/Zac Kemp - Resume.docx
+++ b/cv/Zac Kemp - Resume.docx
@@ -1,6 +1,6 @@
 
 <file path=word/document.xml><?xml version="1.0" encoding="utf-8"?>
-<w:document xmlns:wpc="http://schemas.microsoft.com/office/word/2010/wordprocessingCanvas" xmlns:mc="http://schemas.openxmlformats.org/markup-compatibility/2006" xmlns:o="urn:schemas-microsoft-com:office:office" xmlns:r="http://schemas.openxmlformats.org/officeDocument/2006/relationships" xmlns:m="http://schemas.openxmlformats.org/officeDocument/2006/math" xmlns:v="urn:schemas-microsoft-com:vml" xmlns:wp14="http://schemas.microsoft.com/office/word/2010/wordprocessingDrawing" xmlns:wp="http://schemas.openxmlformats.org/drawingml/2006/wordprocessingDrawing" xmlns:w10="urn:schemas-microsoft-com:office:word" xmlns:w="http://schemas.openxmlformats.org/wordprocessingml/2006/main" xmlns:w14="http://schemas.microsoft.com/office/word/2010/wordml" xmlns:w15="http://schemas.microsoft.com/office/word/2012/wordml" xmlns:wpg="http://schemas.microsoft.com/office/word/2010/wordprocessingGroup" xmlns:wpi="http://schemas.microsoft.com/office/word/2010/wordprocessingInk" xmlns:wne="http://schemas.microsoft.com/office/word/2006/wordml" xmlns:wps="http://schemas.microsoft.com/office/word/2010/wordprocessingShape" mc:Ignorable="w14 w15 wp14">
+<w:document xmlns:wpc="http://schemas.microsoft.com/office/word/2010/wordprocessingCanvas" xmlns:cx="http://schemas.microsoft.com/office/drawing/2014/chartex" xmlns:cx1="http://schemas.microsoft.com/office/drawing/2015/9/8/chartex" xmlns:cx2="http://schemas.microsoft.com/office/drawing/2015/10/21/chartex" xmlns:cx3="http://schemas.microsoft.com/office/drawing/2016/5/9/chartex" xmlns:cx4="http://schemas.microsoft.com/office/drawing/2016/5/10/chartex" xmlns:cx5="http://schemas.microsoft.com/office/drawing/2016/5/11/chartex" xmlns:cx6="http://schemas.microsoft.com/office/drawing/2016/5/12/chartex" xmlns:cx7="http://schemas.microsoft.com/office/drawing/2016/5/13/chartex" xmlns:cx8="http://schemas.microsoft.com/office/drawing/2016/5/14/chartex" xmlns:mc="http://schemas.openxmlformats.org/markup-compatibility/2006" xmlns:aink="http://schemas.microsoft.com/office/drawing/2016/ink" xmlns:am3d="http://schemas.microsoft.com/office/drawing/2017/model3d" xmlns:o="urn:schemas-microsoft-com:office:office" xmlns:r="http://schemas.openxmlformats.org/officeDocument/2006/relationships" xmlns:m="http://schemas.openxmlformats.org/officeDocument/2006/math" xmlns:v="urn:schemas-microsoft-com:vml" xmlns:wp14="http://schemas.microsoft.com/office/word/2010/wordprocessingDrawing" xmlns:wp="http://schemas.openxmlformats.org/drawingml/2006/wordprocessingDrawing" xmlns:w10="urn:schemas-microsoft-com:office:word" xmlns:w="http://schemas.openxmlformats.org/wordprocessingml/2006/main" xmlns:w14="http://schemas.microsoft.com/office/word/2010/wordml" xmlns:w15="http://schemas.microsoft.com/office/word/2012/wordml" xmlns:w16cid="http://schemas.microsoft.com/office/word/2016/wordml/cid" xmlns:w16se="http://schemas.microsoft.com/office/word/2015/wordml/symex" xmlns:wpg="http://schemas.microsoft.com/office/word/2010/wordprocessingGroup" xmlns:wpi="http://schemas.microsoft.com/office/word/2010/wordprocessingInk" xmlns:wne="http://schemas.microsoft.com/office/word/2006/wordml" xmlns:wps="http://schemas.microsoft.com/office/word/2010/wordprocessingShape" mc:Ignorable="w14 w15 w16se w16cid wp14">
   <w:body>
     <w:p>
       <w:pPr>
@@ -575,8 +575,6 @@
                 <w:t>zac-k.github.io</w:t>
               </w:r>
             </w:hyperlink>
-            <w:bookmarkStart w:id="0" w:name="_GoBack"/>
-            <w:bookmarkEnd w:id="0"/>
           </w:p>
         </w:tc>
       </w:tr>
@@ -2463,29 +2461,7 @@
                 <w:sz w:val="24"/>
                 <w:szCs w:val="24"/>
               </w:rPr>
-              <w:t xml:space="preserve">Dean’s </w:t>
-            </w:r>
-            <w:proofErr w:type="spellStart"/>
-            <w:r>
-              <w:rPr>
-                <w:rFonts w:ascii="Times New Roman" w:hAnsi="Times New Roman" w:cs="Times New Roman"/>
-                <w:b/>
-                <w:color w:val="404040" w:themeColor="text1" w:themeTint="BF"/>
-                <w:sz w:val="24"/>
-                <w:szCs w:val="24"/>
-              </w:rPr>
-              <w:t>PostGraduate</w:t>
-            </w:r>
-            <w:proofErr w:type="spellEnd"/>
-            <w:r>
-              <w:rPr>
-                <w:rFonts w:ascii="Times New Roman" w:hAnsi="Times New Roman" w:cs="Times New Roman"/>
-                <w:b/>
-                <w:color w:val="404040" w:themeColor="text1" w:themeTint="BF"/>
-                <w:sz w:val="24"/>
-                <w:szCs w:val="24"/>
-              </w:rPr>
-              <w:t xml:space="preserve"> Research Scholarship</w:t>
+              <w:t>Dean’s PostGraduate Research Scholarship</w:t>
             </w:r>
           </w:p>
         </w:tc>
@@ -2683,8 +2659,10 @@
                 <w:sz w:val="24"/>
                 <w:szCs w:val="24"/>
               </w:rPr>
-              <w:t>2017</w:t>
-            </w:r>
+              <w:t>2018</w:t>
+            </w:r>
+            <w:bookmarkStart w:id="0" w:name="_GoBack"/>
+            <w:bookmarkEnd w:id="0"/>
           </w:p>
         </w:tc>
         <w:tc>
@@ -2759,21 +2737,31 @@
             <w:pPr>
               <w:rPr>
                 <w:rFonts w:ascii="Times New Roman" w:hAnsi="Times New Roman" w:cs="Times New Roman"/>
+                <w:color w:val="404040" w:themeColor="text1" w:themeTint="BF"/>
+                <w:sz w:val="24"/>
+                <w:szCs w:val="24"/>
+              </w:rPr>
+            </w:pPr>
+            <w:r>
+              <w:rPr>
+                <w:rFonts w:ascii="Times New Roman" w:hAnsi="Times New Roman" w:cs="Times New Roman"/>
+                <w:color w:val="404040" w:themeColor="text1" w:themeTint="BF"/>
+                <w:sz w:val="24"/>
+                <w:szCs w:val="24"/>
+              </w:rPr>
+              <w:t>Journal of Optics 20.4 (2018): 045606</w:t>
+            </w:r>
+          </w:p>
+          <w:p>
+            <w:pPr>
+              <w:rPr>
+                <w:rFonts w:ascii="Times New Roman" w:hAnsi="Times New Roman" w:cs="Times New Roman"/>
                 <w:i/>
                 <w:color w:val="404040" w:themeColor="text1" w:themeTint="BF"/>
                 <w:sz w:val="24"/>
                 <w:szCs w:val="24"/>
               </w:rPr>
             </w:pPr>
-            <w:r>
-              <w:rPr>
-                <w:rFonts w:ascii="Times New Roman" w:hAnsi="Times New Roman" w:cs="Times New Roman"/>
-                <w:color w:val="404040" w:themeColor="text1" w:themeTint="BF"/>
-                <w:sz w:val="24"/>
-                <w:szCs w:val="24"/>
-              </w:rPr>
-              <w:t>(in peer review)</w:t>
-            </w:r>
           </w:p>
         </w:tc>
       </w:tr>
@@ -2877,21 +2865,31 @@
             <w:pPr>
               <w:rPr>
                 <w:rFonts w:ascii="Times New Roman" w:hAnsi="Times New Roman" w:cs="Times New Roman"/>
+                <w:color w:val="404040" w:themeColor="text1" w:themeTint="BF"/>
+                <w:sz w:val="24"/>
+                <w:szCs w:val="24"/>
+              </w:rPr>
+            </w:pPr>
+            <w:r>
+              <w:rPr>
+                <w:rFonts w:ascii="Times New Roman" w:hAnsi="Times New Roman" w:cs="Times New Roman"/>
+                <w:color w:val="404040" w:themeColor="text1" w:themeTint="BF"/>
+                <w:sz w:val="24"/>
+                <w:szCs w:val="24"/>
+              </w:rPr>
+              <w:t>PhD thesis, Monash University (2016)</w:t>
+            </w:r>
+          </w:p>
+          <w:p>
+            <w:pPr>
+              <w:rPr>
+                <w:rFonts w:ascii="Times New Roman" w:hAnsi="Times New Roman" w:cs="Times New Roman"/>
                 <w:i/>
                 <w:color w:val="404040" w:themeColor="text1" w:themeTint="BF"/>
                 <w:sz w:val="24"/>
                 <w:szCs w:val="24"/>
               </w:rPr>
             </w:pPr>
-            <w:r>
-              <w:rPr>
-                <w:rFonts w:ascii="Times New Roman" w:hAnsi="Times New Roman" w:cs="Times New Roman"/>
-                <w:color w:val="404040" w:themeColor="text1" w:themeTint="BF"/>
-                <w:sz w:val="24"/>
-                <w:szCs w:val="24"/>
-              </w:rPr>
-              <w:t>PhD thesis, Monash University (2016)</w:t>
-            </w:r>
           </w:p>
         </w:tc>
       </w:tr>
@@ -2988,27 +2986,26 @@
                 <w:sz w:val="24"/>
                 <w:szCs w:val="24"/>
               </w:rPr>
-              <w:t xml:space="preserve">ZDC Kemp, DM </w:t>
-            </w:r>
-            <w:proofErr w:type="spellStart"/>
-            <w:r>
-              <w:rPr>
-                <w:rFonts w:ascii="Times New Roman" w:hAnsi="Times New Roman" w:cs="Times New Roman"/>
-                <w:color w:val="404040" w:themeColor="text1" w:themeTint="BF"/>
-                <w:sz w:val="24"/>
-                <w:szCs w:val="24"/>
-              </w:rPr>
-              <w:t>Paganin</w:t>
-            </w:r>
-            <w:proofErr w:type="spellEnd"/>
-            <w:r>
-              <w:rPr>
-                <w:rFonts w:ascii="Times New Roman" w:hAnsi="Times New Roman" w:cs="Times New Roman"/>
-                <w:color w:val="404040" w:themeColor="text1" w:themeTint="BF"/>
-                <w:sz w:val="24"/>
-                <w:szCs w:val="24"/>
-              </w:rPr>
-              <w:t>, TC Petersen, MJ Morgan</w:t>
+              <w:t>ZDC Kemp, DM Paganin, TC Petersen, MJ Morgan</w:t>
+            </w:r>
+          </w:p>
+          <w:p>
+            <w:pPr>
+              <w:rPr>
+                <w:rFonts w:ascii="Times New Roman" w:hAnsi="Times New Roman" w:cs="Times New Roman"/>
+                <w:color w:val="404040" w:themeColor="text1" w:themeTint="BF"/>
+                <w:sz w:val="24"/>
+                <w:szCs w:val="24"/>
+              </w:rPr>
+            </w:pPr>
+            <w:r>
+              <w:rPr>
+                <w:rFonts w:ascii="Times New Roman" w:hAnsi="Times New Roman" w:cs="Times New Roman"/>
+                <w:color w:val="404040" w:themeColor="text1" w:themeTint="BF"/>
+                <w:sz w:val="24"/>
+                <w:szCs w:val="24"/>
+              </w:rPr>
+              <w:t>Optics Express 24.20 (2016): 22366</w:t>
             </w:r>
           </w:p>
           <w:p>
@@ -3021,15 +3018,6 @@
                 <w:szCs w:val="24"/>
               </w:rPr>
             </w:pPr>
-            <w:r>
-              <w:rPr>
-                <w:rFonts w:ascii="Times New Roman" w:hAnsi="Times New Roman" w:cs="Times New Roman"/>
-                <w:color w:val="404040" w:themeColor="text1" w:themeTint="BF"/>
-                <w:sz w:val="24"/>
-                <w:szCs w:val="24"/>
-              </w:rPr>
-              <w:t>Optics Express 24.20 (2016): 22366</w:t>
-            </w:r>
           </w:p>
         </w:tc>
       </w:tr>
@@ -3126,47 +3114,26 @@
                 <w:sz w:val="24"/>
                 <w:szCs w:val="24"/>
               </w:rPr>
-              <w:t xml:space="preserve">ZDC Kemp, TC Petersen, DM </w:t>
-            </w:r>
-            <w:proofErr w:type="spellStart"/>
-            <w:r>
-              <w:rPr>
-                <w:rFonts w:ascii="Times New Roman" w:hAnsi="Times New Roman" w:cs="Times New Roman"/>
-                <w:color w:val="404040" w:themeColor="text1" w:themeTint="BF"/>
-                <w:sz w:val="24"/>
-                <w:szCs w:val="24"/>
-              </w:rPr>
-              <w:t>Paganin</w:t>
-            </w:r>
-            <w:proofErr w:type="spellEnd"/>
-            <w:r>
-              <w:rPr>
-                <w:rFonts w:ascii="Times New Roman" w:hAnsi="Times New Roman" w:cs="Times New Roman"/>
-                <w:color w:val="404040" w:themeColor="text1" w:themeTint="BF"/>
-                <w:sz w:val="24"/>
-                <w:szCs w:val="24"/>
-              </w:rPr>
-              <w:t xml:space="preserve">, KM Spiers, M </w:t>
-            </w:r>
-            <w:proofErr w:type="spellStart"/>
-            <w:r>
-              <w:rPr>
-                <w:rFonts w:ascii="Times New Roman" w:hAnsi="Times New Roman" w:cs="Times New Roman"/>
-                <w:color w:val="404040" w:themeColor="text1" w:themeTint="BF"/>
-                <w:sz w:val="24"/>
-                <w:szCs w:val="24"/>
-              </w:rPr>
-              <w:t>Weyland</w:t>
-            </w:r>
-            <w:proofErr w:type="spellEnd"/>
-            <w:r>
-              <w:rPr>
-                <w:rFonts w:ascii="Times New Roman" w:hAnsi="Times New Roman" w:cs="Times New Roman"/>
-                <w:color w:val="404040" w:themeColor="text1" w:themeTint="BF"/>
-                <w:sz w:val="24"/>
-                <w:szCs w:val="24"/>
-              </w:rPr>
-              <w:t>, MJ Morgan</w:t>
+              <w:t>ZDC Kemp, TC Petersen, DM Paganin, KM Spiers, M Weyland, MJ Morgan</w:t>
+            </w:r>
+          </w:p>
+          <w:p>
+            <w:pPr>
+              <w:rPr>
+                <w:rFonts w:ascii="Times New Roman" w:hAnsi="Times New Roman" w:cs="Times New Roman"/>
+                <w:color w:val="404040" w:themeColor="text1" w:themeTint="BF"/>
+                <w:sz w:val="24"/>
+                <w:szCs w:val="24"/>
+              </w:rPr>
+            </w:pPr>
+            <w:r>
+              <w:rPr>
+                <w:rFonts w:ascii="Times New Roman" w:hAnsi="Times New Roman" w:cs="Times New Roman"/>
+                <w:color w:val="404040" w:themeColor="text1" w:themeTint="BF"/>
+                <w:sz w:val="24"/>
+                <w:szCs w:val="24"/>
+              </w:rPr>
+              <w:t>Physical Review A 90.2 (2014): 023859</w:t>
             </w:r>
           </w:p>
           <w:p>
@@ -3179,15 +3146,6 @@
                 <w:szCs w:val="24"/>
               </w:rPr>
             </w:pPr>
-            <w:r>
-              <w:rPr>
-                <w:rFonts w:ascii="Times New Roman" w:hAnsi="Times New Roman" w:cs="Times New Roman"/>
-                <w:color w:val="404040" w:themeColor="text1" w:themeTint="BF"/>
-                <w:sz w:val="24"/>
-                <w:szCs w:val="24"/>
-              </w:rPr>
-              <w:t>Physical Review A 90.2 (2014): 023859</w:t>
-            </w:r>
           </w:p>
         </w:tc>
       </w:tr>
@@ -3589,27 +3547,7 @@
                 <w:sz w:val="24"/>
                 <w:szCs w:val="24"/>
               </w:rPr>
-              <w:t xml:space="preserve">C++, MATLAB, python, </w:t>
-            </w:r>
-            <w:proofErr w:type="spellStart"/>
-            <w:r>
-              <w:rPr>
-                <w:rFonts w:ascii="Times New Roman" w:hAnsi="Times New Roman" w:cs="Times New Roman"/>
-                <w:color w:val="404040" w:themeColor="text1" w:themeTint="BF"/>
-                <w:sz w:val="24"/>
-                <w:szCs w:val="24"/>
-              </w:rPr>
-              <w:t>LaTeX</w:t>
-            </w:r>
-            <w:proofErr w:type="spellEnd"/>
-            <w:r>
-              <w:rPr>
-                <w:rFonts w:ascii="Times New Roman" w:hAnsi="Times New Roman" w:cs="Times New Roman"/>
-                <w:color w:val="404040" w:themeColor="text1" w:themeTint="BF"/>
-                <w:sz w:val="24"/>
-                <w:szCs w:val="24"/>
-              </w:rPr>
-              <w:t>, Photoshop, Blender</w:t>
+              <w:t>C++, MATLAB, python, LaTeX, Photoshop, Blender</w:t>
             </w:r>
           </w:p>
         </w:tc>
@@ -3788,27 +3726,7 @@
                 <w:sz w:val="24"/>
                 <w:szCs w:val="24"/>
               </w:rPr>
-              <w:t xml:space="preserve">optical spectroscopy, γ-spectroscopy, nuclear decay, Fourier analysis, operational amplifiers, dynamics, buoyancy, photoelectric effect, AC signal filters, </w:t>
-            </w:r>
-            <w:proofErr w:type="spellStart"/>
-            <w:r>
-              <w:rPr>
-                <w:rFonts w:ascii="Times New Roman" w:hAnsi="Times New Roman" w:cs="Times New Roman"/>
-                <w:color w:val="404040" w:themeColor="text1" w:themeTint="BF"/>
-                <w:sz w:val="24"/>
-                <w:szCs w:val="24"/>
-              </w:rPr>
-              <w:t>Ramsauer</w:t>
-            </w:r>
-            <w:proofErr w:type="spellEnd"/>
-            <w:r>
-              <w:rPr>
-                <w:rFonts w:ascii="Times New Roman" w:hAnsi="Times New Roman" w:cs="Times New Roman"/>
-                <w:color w:val="404040" w:themeColor="text1" w:themeTint="BF"/>
-                <w:sz w:val="24"/>
-                <w:szCs w:val="24"/>
-              </w:rPr>
-              <w:t>-Townsend effect, charge-to-mass ratio of electron, microwave optics, Hall effect in water, and many others</w:t>
+              <w:t>optical spectroscopy, γ-spectroscopy, nuclear decay, Fourier analysis, operational amplifiers, dynamics, buoyancy, photoelectric effect, AC signal filters, Ramsauer-Townsend effect, charge-to-mass ratio of electron, microwave optics, Hall effect in water, and many others</w:t>
             </w:r>
           </w:p>
           <w:p>
@@ -4043,7 +3961,6 @@
                 <w:szCs w:val="20"/>
               </w:rPr>
             </w:pPr>
-            <w:proofErr w:type="spellStart"/>
             <w:r>
               <w:rPr>
                 <w:rFonts w:ascii="Times New Roman" w:hAnsi="Times New Roman" w:cs="Times New Roman"/>
@@ -4052,31 +3969,8 @@
                 <w:sz w:val="24"/>
                 <w:szCs w:val="24"/>
               </w:rPr>
-              <w:t>Prof.</w:t>
-            </w:r>
-            <w:proofErr w:type="spellEnd"/>
-            <w:r>
-              <w:rPr>
-                <w:rFonts w:ascii="Times New Roman" w:hAnsi="Times New Roman" w:cs="Times New Roman"/>
-                <w:b/>
-                <w:color w:val="404040" w:themeColor="text1" w:themeTint="BF"/>
-                <w:sz w:val="24"/>
-                <w:szCs w:val="24"/>
-              </w:rPr>
-              <w:t xml:space="preserve"> David </w:t>
-            </w:r>
-            <w:proofErr w:type="spellStart"/>
-            <w:r>
-              <w:rPr>
-                <w:rFonts w:ascii="Times New Roman" w:hAnsi="Times New Roman" w:cs="Times New Roman"/>
-                <w:b/>
-                <w:color w:val="404040" w:themeColor="text1" w:themeTint="BF"/>
-                <w:sz w:val="24"/>
-                <w:szCs w:val="24"/>
-              </w:rPr>
-              <w:t>Paganin</w:t>
-            </w:r>
-            <w:proofErr w:type="spellEnd"/>
+              <w:t>Prof. David Paganin</w:t>
+            </w:r>
           </w:p>
         </w:tc>
         <w:tc>
@@ -4393,7 +4287,6 @@
                 <w:szCs w:val="24"/>
               </w:rPr>
             </w:pPr>
-            <w:proofErr w:type="spellStart"/>
             <w:r>
               <w:rPr>
                 <w:rFonts w:ascii="Times New Roman" w:hAnsi="Times New Roman" w:cs="Times New Roman"/>
@@ -4402,18 +4295,7 @@
                 <w:sz w:val="24"/>
                 <w:szCs w:val="24"/>
               </w:rPr>
-              <w:t>Prof.</w:t>
-            </w:r>
-            <w:proofErr w:type="spellEnd"/>
-            <w:r>
-              <w:rPr>
-                <w:rFonts w:ascii="Times New Roman" w:hAnsi="Times New Roman" w:cs="Times New Roman"/>
-                <w:b/>
-                <w:color w:val="404040" w:themeColor="text1" w:themeTint="BF"/>
-                <w:sz w:val="24"/>
-                <w:szCs w:val="24"/>
-              </w:rPr>
-              <w:t xml:space="preserve"> Michael Morgan</w:t>
+              <w:t>Prof. Michael Morgan</w:t>
             </w:r>
           </w:p>
         </w:tc>
@@ -4719,7 +4601,7 @@
 </file>
 
 <file path=word/styles.xml><?xml version="1.0" encoding="utf-8"?>
-<w:styles xmlns:mc="http://schemas.openxmlformats.org/markup-compatibility/2006" xmlns:r="http://schemas.openxmlformats.org/officeDocument/2006/relationships" xmlns:w="http://schemas.openxmlformats.org/wordprocessingml/2006/main" xmlns:w14="http://schemas.microsoft.com/office/word/2010/wordml" xmlns:w15="http://schemas.microsoft.com/office/word/2012/wordml" mc:Ignorable="w14 w15">
+<w:styles xmlns:mc="http://schemas.openxmlformats.org/markup-compatibility/2006" xmlns:r="http://schemas.openxmlformats.org/officeDocument/2006/relationships" xmlns:w="http://schemas.openxmlformats.org/wordprocessingml/2006/main" xmlns:w14="http://schemas.microsoft.com/office/word/2010/wordml" xmlns:w15="http://schemas.microsoft.com/office/word/2012/wordml" xmlns:w16cid="http://schemas.microsoft.com/office/word/2016/wordml/cid" xmlns:w16se="http://schemas.microsoft.com/office/word/2015/wordml/symex" mc:Ignorable="w14 w15 w16se w16cid">
   <w:docDefaults>
     <w:rPrDefault>
       <w:rPr>
@@ -4735,7 +4617,7 @@
       </w:pPr>
     </w:pPrDefault>
   </w:docDefaults>
-  <w:latentStyles w:defLockedState="0" w:defUIPriority="99" w:defSemiHidden="0" w:defUnhideWhenUsed="0" w:defQFormat="0" w:count="371">
+  <w:latentStyles w:defLockedState="0" w:defUIPriority="99" w:defSemiHidden="0" w:defUnhideWhenUsed="0" w:defQFormat="0" w:count="375">
     <w:lsdException w:name="Normal" w:uiPriority="0" w:qFormat="1"/>
     <w:lsdException w:name="heading 1" w:uiPriority="9" w:qFormat="1"/>
     <w:lsdException w:name="heading 2" w:semiHidden="1" w:uiPriority="9" w:unhideWhenUsed="1" w:qFormat="1"/>
@@ -4841,7 +4723,6 @@
     <w:lsdException w:name="HTML Sample" w:semiHidden="1" w:unhideWhenUsed="1"/>
     <w:lsdException w:name="HTML Typewriter" w:semiHidden="1" w:unhideWhenUsed="1"/>
     <w:lsdException w:name="HTML Variable" w:semiHidden="1" w:unhideWhenUsed="1"/>
-    <w:lsdException w:name="Normal Table" w:semiHidden="1" w:unhideWhenUsed="1"/>
     <w:lsdException w:name="annotation subject" w:semiHidden="1" w:unhideWhenUsed="1"/>
     <w:lsdException w:name="No List" w:semiHidden="1" w:unhideWhenUsed="1"/>
     <w:lsdException w:name="Outline List 1" w:semiHidden="1" w:unhideWhenUsed="1"/>
@@ -4885,10 +4766,8 @@
     <w:lsdException w:name="Table Elegant" w:semiHidden="1" w:unhideWhenUsed="1"/>
     <w:lsdException w:name="Table Professional" w:semiHidden="1" w:unhideWhenUsed="1"/>
     <w:lsdException w:name="Table Subtle 1" w:semiHidden="1" w:unhideWhenUsed="1"/>
-    <w:lsdException w:name="Table Subtle 2" w:semiHidden="1" w:unhideWhenUsed="1"/>
     <w:lsdException w:name="Table Web 1" w:semiHidden="1" w:unhideWhenUsed="1"/>
     <w:lsdException w:name="Table Web 2" w:semiHidden="1" w:unhideWhenUsed="1"/>
-    <w:lsdException w:name="Table Web 3" w:semiHidden="1" w:unhideWhenUsed="1"/>
     <w:lsdException w:name="Balloon Text" w:semiHidden="1" w:unhideWhenUsed="1"/>
     <w:lsdException w:name="Table Grid" w:uiPriority="39"/>
     <w:lsdException w:name="Table Theme" w:semiHidden="1" w:unhideWhenUsed="1"/>
@@ -5107,6 +4986,10 @@
     <w:lsdException w:name="List Table 5 Dark Accent 6" w:uiPriority="50"/>
     <w:lsdException w:name="List Table 6 Colorful Accent 6" w:uiPriority="51"/>
     <w:lsdException w:name="List Table 7 Colorful Accent 6" w:uiPriority="52"/>
+    <w:lsdException w:name="Mention" w:semiHidden="1" w:unhideWhenUsed="1"/>
+    <w:lsdException w:name="Smart Hyperlink" w:semiHidden="1" w:unhideWhenUsed="1"/>
+    <w:lsdException w:name="Hashtag" w:semiHidden="1" w:unhideWhenUsed="1"/>
+    <w:lsdException w:name="Unresolved Mention" w:semiHidden="1" w:unhideWhenUsed="1"/>
   </w:latentStyles>
   <w:style w:type="paragraph" w:default="1" w:styleId="Normal">
     <w:name w:val="Normal"/>
@@ -5115,7 +4998,6 @@
   <w:style w:type="character" w:default="1" w:styleId="DefaultParagraphFont">
     <w:name w:val="Default Paragraph Font"/>
     <w:uiPriority w:val="1"/>
-    <w:semiHidden/>
     <w:unhideWhenUsed/>
   </w:style>
   <w:style w:type="table" w:default="1" w:styleId="TableNormal">
@@ -5148,7 +5030,6 @@
       <w:spacing w:after="0" w:line="240" w:lineRule="auto"/>
     </w:pPr>
     <w:tblPr>
-      <w:tblInd w:w="0" w:type="dxa"/>
       <w:tblBorders>
         <w:top w:val="single" w:sz="4" w:space="0" w:color="auto"/>
         <w:left w:val="single" w:sz="4" w:space="0" w:color="auto"/>
@@ -5157,12 +5038,6 @@
         <w:insideH w:val="single" w:sz="4" w:space="0" w:color="auto"/>
         <w:insideV w:val="single" w:sz="4" w:space="0" w:color="auto"/>
       </w:tblBorders>
-      <w:tblCellMar>
-        <w:top w:w="0" w:type="dxa"/>
-        <w:left w:w="108" w:type="dxa"/>
-        <w:bottom w:w="0" w:type="dxa"/>
-        <w:right w:w="108" w:type="dxa"/>
-      </w:tblCellMar>
     </w:tblPr>
   </w:style>
   <w:style w:type="character" w:styleId="Hyperlink">

</xml_diff>